<commit_message>
assignment 5 deel 2
</commit_message>
<xml_diff>
--- a/Assignment_5/Assignment_5.docx
+++ b/Assignment_5/Assignment_5.docx
@@ -50,6 +50,17 @@
           <w:szCs w:val="22"/>
         </w:rPr>
       </w:pPr>
+    </w:p>
+    <w:p>
+      <w:pPr>
+        <w:pStyle w:val="NormalWeb"/>
+        <w:rPr>
+          <w:rFonts w:ascii="CMSSBX10" w:hAnsi="CMSSBX10"/>
+          <w:b/>
+          <w:sz w:val="22"/>
+          <w:szCs w:val="22"/>
+        </w:rPr>
+      </w:pPr>
       <w:r>
         <w:rPr>
           <w:rFonts w:ascii="CMSSBX10" w:hAnsi="CMSSBX10"/>
@@ -1001,13 +1012,69 @@
           <w:szCs w:val="22"/>
         </w:rPr>
       </w:pPr>
-      <w:r>
+    </w:p>
+    <w:p>
+      <w:pPr>
+        <w:pStyle w:val="NormalWeb"/>
         <w:rPr>
           <w:rFonts w:ascii="CMSSBX10" w:hAnsi="CMSSBX10"/>
           <w:b/>
           <w:sz w:val="22"/>
           <w:szCs w:val="22"/>
         </w:rPr>
+      </w:pPr>
+    </w:p>
+    <w:p>
+      <w:pPr>
+        <w:pStyle w:val="NormalWeb"/>
+        <w:rPr>
+          <w:rFonts w:ascii="CMSSBX10" w:hAnsi="CMSSBX10"/>
+          <w:b/>
+          <w:sz w:val="22"/>
+          <w:szCs w:val="22"/>
+        </w:rPr>
+      </w:pPr>
+    </w:p>
+    <w:p>
+      <w:pPr>
+        <w:pStyle w:val="NormalWeb"/>
+        <w:rPr>
+          <w:rFonts w:ascii="CMSSBX10" w:hAnsi="CMSSBX10"/>
+          <w:b/>
+          <w:sz w:val="22"/>
+          <w:szCs w:val="22"/>
+        </w:rPr>
+      </w:pPr>
+    </w:p>
+    <w:p>
+      <w:pPr>
+        <w:pStyle w:val="NormalWeb"/>
+        <w:rPr>
+          <w:rFonts w:ascii="CMSSBX10" w:hAnsi="CMSSBX10"/>
+          <w:b/>
+          <w:sz w:val="22"/>
+          <w:szCs w:val="22"/>
+        </w:rPr>
+      </w:pPr>
+    </w:p>
+    <w:p>
+      <w:pPr>
+        <w:pStyle w:val="NormalWeb"/>
+        <w:rPr>
+          <w:rFonts w:ascii="CMSSBX10" w:hAnsi="CMSSBX10"/>
+          <w:b/>
+          <w:sz w:val="22"/>
+          <w:szCs w:val="22"/>
+        </w:rPr>
+      </w:pPr>
+      <w:r>
+        <w:rPr>
+          <w:rFonts w:ascii="CMSSBX10" w:hAnsi="CMSSBX10"/>
+          <w:b/>
+          <w:sz w:val="22"/>
+          <w:szCs w:val="22"/>
+        </w:rPr>
+        <w:lastRenderedPageBreak/>
         <w:t xml:space="preserve">Assignment 19: Machine-Independent Optimisation </w:t>
       </w:r>
     </w:p>
@@ -1015,94 +1082,959 @@
       <w:pPr>
         <w:pStyle w:val="NormalWeb"/>
         <w:rPr>
-          <w:rFonts w:ascii="CMSSBX10" w:hAnsi="CMSSBX10"/>
-          <w:sz w:val="22"/>
-          <w:szCs w:val="22"/>
-        </w:rPr>
-      </w:pPr>
-      <w:r>
-        <w:rPr>
           <w:rFonts w:ascii="CMSSBX10" w:hAnsi="CMSSBX10" w:hint="eastAsia"/>
           <w:sz w:val="22"/>
           <w:szCs w:val="22"/>
         </w:rPr>
-        <w:t>…</w:t>
-      </w:r>
-    </w:p>
-    <w:p>
-      <w:pPr>
-        <w:pStyle w:val="NormalWeb"/>
-        <w:rPr>
-          <w:rFonts w:ascii="CMSSBX10" w:hAnsi="CMSSBX10"/>
-          <w:b/>
-          <w:sz w:val="22"/>
-          <w:szCs w:val="22"/>
-        </w:rPr>
-      </w:pPr>
-      <w:r>
-        <w:rPr>
-          <w:rFonts w:ascii="CMSSBX10" w:hAnsi="CMSSBX10"/>
-          <w:b/>
-          <w:sz w:val="22"/>
-          <w:szCs w:val="22"/>
-        </w:rPr>
-        <w:t>Ass</w:t>
-      </w:r>
-      <w:r>
-        <w:rPr>
-          <w:rFonts w:ascii="CMSSBX10" w:hAnsi="CMSSBX10"/>
-          <w:b/>
-          <w:sz w:val="22"/>
-          <w:szCs w:val="22"/>
-        </w:rPr>
-        <w:t xml:space="preserve">ignment 20: </w:t>
-      </w:r>
-      <w:proofErr w:type="spellStart"/>
-      <w:r>
-        <w:rPr>
-          <w:rFonts w:ascii="CMSSBX10" w:hAnsi="CMSSBX10"/>
-          <w:b/>
-          <w:sz w:val="22"/>
-          <w:szCs w:val="22"/>
-        </w:rPr>
-        <w:t>Compilation</w:t>
-      </w:r>
-      <w:proofErr w:type="spellEnd"/>
-      <w:r>
-        <w:rPr>
-          <w:rFonts w:ascii="CMSSBX10" w:hAnsi="CMSSBX10"/>
-          <w:b/>
-          <w:sz w:val="22"/>
-          <w:szCs w:val="22"/>
-        </w:rPr>
-        <w:t xml:space="preserve"> </w:t>
-      </w:r>
-      <w:proofErr w:type="spellStart"/>
-      <w:r>
-        <w:rPr>
-          <w:rFonts w:ascii="CMSSBX10" w:hAnsi="CMSSBX10"/>
-          <w:b/>
-          <w:sz w:val="22"/>
-          <w:szCs w:val="22"/>
-        </w:rPr>
-        <w:t>Schemes</w:t>
-      </w:r>
-      <w:proofErr w:type="spellEnd"/>
-    </w:p>
-    <w:p>
-      <w:pPr>
-        <w:pStyle w:val="NormalWeb"/>
       </w:pPr>
       <w:r>
         <w:rPr>
           <w:rFonts w:ascii="CMSSBX10" w:hAnsi="CMSSBX10" w:hint="eastAsia"/>
           <w:sz w:val="22"/>
           <w:szCs w:val="22"/>
-        </w:rPr>
-        <w:t>…</w:t>
+          <w:u w:val="single"/>
+        </w:rPr>
+        <w:t>Original</w:t>
+      </w:r>
+      <w:r>
+        <w:rPr>
+          <w:rFonts w:ascii="CMSSBX10" w:hAnsi="CMSSBX10" w:hint="eastAsia"/>
+          <w:sz w:val="22"/>
+          <w:szCs w:val="22"/>
+        </w:rPr>
+        <w:t>:</w:t>
+      </w:r>
+    </w:p>
+    <w:p>
+      <w:pPr>
+        <w:pStyle w:val="NormalWeb"/>
+        <w:rPr>
+          <w:rFonts w:ascii="CMSSBX10" w:hAnsi="CMSSBX10"/>
+          <w:sz w:val="22"/>
+          <w:szCs w:val="22"/>
+        </w:rPr>
+      </w:pPr>
+      <w:r>
+        <w:rPr>
+          <w:rFonts w:ascii="CMSSBX10" w:hAnsi="CMSSBX10"/>
+          <w:sz w:val="22"/>
+          <w:szCs w:val="22"/>
+        </w:rPr>
+        <w:t>i = 0;</w:t>
+      </w:r>
+      <w:r>
+        <w:rPr>
+          <w:rFonts w:ascii="CMSSBX10" w:hAnsi="CMSSBX10"/>
+          <w:sz w:val="22"/>
+          <w:szCs w:val="22"/>
+        </w:rPr>
+        <w:br/>
+        <w:t>while (i &lt; n)</w:t>
       </w:r>
       <w:bookmarkStart w:id="0" w:name="_GoBack"/>
       <w:bookmarkEnd w:id="0"/>
+      <w:r>
+        <w:rPr>
+          <w:rFonts w:ascii="CMSSBX10" w:hAnsi="CMSSBX10"/>
+          <w:sz w:val="22"/>
+          <w:szCs w:val="22"/>
+        </w:rPr>
+        <w:br/>
+        <w:t>{</w:t>
+      </w:r>
+      <w:r>
+        <w:rPr>
+          <w:rFonts w:ascii="CMSSBX10" w:hAnsi="CMSSBX10"/>
+          <w:sz w:val="22"/>
+          <w:szCs w:val="22"/>
+        </w:rPr>
+        <w:br/>
+        <w:t xml:space="preserve">       j = 0;</w:t>
+      </w:r>
+      <w:r>
+        <w:rPr>
+          <w:rFonts w:ascii="CMSSBX10" w:hAnsi="CMSSBX10"/>
+          <w:sz w:val="22"/>
+          <w:szCs w:val="22"/>
+        </w:rPr>
+        <w:br/>
+        <w:t xml:space="preserve">       while(j &lt; m)</w:t>
+      </w:r>
+      <w:r>
+        <w:rPr>
+          <w:rFonts w:ascii="CMSSBX10" w:hAnsi="CMSSBX10"/>
+          <w:sz w:val="22"/>
+          <w:szCs w:val="22"/>
+        </w:rPr>
+        <w:br/>
+        <w:t xml:space="preserve">       {</w:t>
+      </w:r>
+      <w:r>
+        <w:rPr>
+          <w:rFonts w:ascii="CMSSBX10" w:hAnsi="CMSSBX10"/>
+          <w:sz w:val="22"/>
+          <w:szCs w:val="22"/>
+        </w:rPr>
+        <w:br/>
+        <w:t xml:space="preserve">              if (i &lt; j)</w:t>
+      </w:r>
+      <w:r>
+        <w:rPr>
+          <w:rFonts w:ascii="CMSSBX10" w:hAnsi="CMSSBX10"/>
+          <w:sz w:val="22"/>
+          <w:szCs w:val="22"/>
+        </w:rPr>
+        <w:br/>
+        <w:t xml:space="preserve">                     val = val + i;</w:t>
+      </w:r>
+    </w:p>
+    <w:p>
+      <w:pPr>
+        <w:pStyle w:val="NormalWeb"/>
+        <w:rPr>
+          <w:rFonts w:ascii="CMSSBX10" w:hAnsi="CMSSBX10"/>
+          <w:sz w:val="22"/>
+          <w:szCs w:val="22"/>
+        </w:rPr>
+      </w:pPr>
+      <w:r>
+        <w:rPr>
+          <w:rFonts w:ascii="CMSSBX10" w:hAnsi="CMSSBX10"/>
+          <w:sz w:val="22"/>
+          <w:szCs w:val="22"/>
+        </w:rPr>
+        <w:t xml:space="preserve">              else if (j == i)</w:t>
+      </w:r>
+      <w:r>
+        <w:rPr>
+          <w:rFonts w:ascii="CMSSBX10" w:hAnsi="CMSSBX10"/>
+          <w:sz w:val="22"/>
+          <w:szCs w:val="22"/>
+        </w:rPr>
+        <w:br/>
+      </w:r>
+      <w:r>
+        <w:rPr>
+          <w:rFonts w:ascii="CMSSBX10" w:hAnsi="CMSSBX10"/>
+          <w:sz w:val="22"/>
+          <w:szCs w:val="22"/>
+        </w:rPr>
+        <w:tab/>
+        <w:t xml:space="preserve">        val = val - 1</w:t>
+      </w:r>
+    </w:p>
+    <w:p>
+      <w:pPr>
+        <w:pStyle w:val="NormalWeb"/>
+        <w:rPr>
+          <w:rFonts w:ascii="CMSSBX10" w:hAnsi="CMSSBX10"/>
+          <w:sz w:val="22"/>
+          <w:szCs w:val="22"/>
+        </w:rPr>
+      </w:pPr>
+      <w:r>
+        <w:rPr>
+          <w:rFonts w:ascii="CMSSBX10" w:hAnsi="CMSSBX10"/>
+          <w:sz w:val="22"/>
+          <w:szCs w:val="22"/>
+        </w:rPr>
+        <w:t xml:space="preserve">              else</w:t>
+      </w:r>
+      <w:r>
+        <w:rPr>
+          <w:rFonts w:ascii="CMSSBX10" w:hAnsi="CMSSBX10"/>
+          <w:sz w:val="22"/>
+          <w:szCs w:val="22"/>
+        </w:rPr>
+        <w:br/>
+      </w:r>
+      <w:r>
+        <w:rPr>
+          <w:rFonts w:ascii="CMSSBX10" w:hAnsi="CMSSBX10"/>
+          <w:sz w:val="22"/>
+          <w:szCs w:val="22"/>
+        </w:rPr>
+        <w:tab/>
+        <w:t xml:space="preserve">        val = val + j;</w:t>
+      </w:r>
+    </w:p>
+    <w:p>
+      <w:pPr>
+        <w:pStyle w:val="NormalWeb"/>
+        <w:rPr>
+          <w:rFonts w:ascii="CMSSBX10" w:hAnsi="CMSSBX10"/>
+          <w:sz w:val="22"/>
+          <w:szCs w:val="22"/>
+        </w:rPr>
+      </w:pPr>
+      <w:r>
+        <w:rPr>
+          <w:rFonts w:ascii="CMSSBX10" w:hAnsi="CMSSBX10"/>
+          <w:sz w:val="22"/>
+          <w:szCs w:val="22"/>
+        </w:rPr>
+        <w:tab/>
+        <w:t>j = j + 1;</w:t>
+      </w:r>
+      <w:r>
+        <w:rPr>
+          <w:rFonts w:ascii="CMSSBX10" w:hAnsi="CMSSBX10"/>
+          <w:sz w:val="22"/>
+          <w:szCs w:val="22"/>
+        </w:rPr>
+        <w:br/>
+        <w:t xml:space="preserve">       }</w:t>
+      </w:r>
+      <w:r>
+        <w:rPr>
+          <w:rFonts w:ascii="CMSSBX10" w:hAnsi="CMSSBX10"/>
+          <w:sz w:val="22"/>
+          <w:szCs w:val="22"/>
+        </w:rPr>
+        <w:br/>
+        <w:t xml:space="preserve">       i = i + 1;</w:t>
+      </w:r>
+      <w:r>
+        <w:rPr>
+          <w:rFonts w:ascii="CMSSBX10" w:hAnsi="CMSSBX10"/>
+          <w:sz w:val="22"/>
+          <w:szCs w:val="22"/>
+        </w:rPr>
+        <w:br/>
+        <w:t>}</w:t>
+      </w:r>
+    </w:p>
+    <w:p>
+      <w:pPr>
+        <w:pStyle w:val="NormalWeb"/>
+        <w:rPr>
+          <w:rFonts w:ascii="CMSSBX10" w:hAnsi="CMSSBX10"/>
+          <w:sz w:val="22"/>
+          <w:szCs w:val="22"/>
+        </w:rPr>
+      </w:pPr>
+      <w:r>
+        <w:rPr>
+          <w:rFonts w:ascii="CMSSBX10" w:hAnsi="CMSSBX10"/>
+          <w:sz w:val="22"/>
+          <w:szCs w:val="22"/>
+          <w:u w:val="single"/>
+        </w:rPr>
+        <w:t>After loop-</w:t>
+      </w:r>
+      <w:r>
+        <w:rPr>
+          <w:rFonts w:ascii="CMSSBX10" w:hAnsi="CMSSBX10"/>
+          <w:sz w:val="22"/>
+          <w:szCs w:val="22"/>
+          <w:u w:val="single"/>
+        </w:rPr>
+        <w:t>unswitching</w:t>
+      </w:r>
+      <w:r>
+        <w:rPr>
+          <w:rFonts w:ascii="CMSSBX10" w:hAnsi="CMSSBX10"/>
+          <w:sz w:val="22"/>
+          <w:szCs w:val="22"/>
+        </w:rPr>
+        <w:t>:</w:t>
+      </w:r>
+      <w:r>
+        <w:rPr>
+          <w:rFonts w:ascii="CMSSBX10" w:hAnsi="CMSSBX10"/>
+          <w:sz w:val="22"/>
+          <w:szCs w:val="22"/>
+        </w:rPr>
+        <w:br/>
+      </w:r>
+      <w:r>
+        <w:rPr>
+          <w:rFonts w:ascii="CMSSBX10" w:hAnsi="CMSSBX10"/>
+          <w:sz w:val="22"/>
+          <w:szCs w:val="22"/>
+        </w:rPr>
+        <w:br/>
+        <w:t>i = 0;</w:t>
+      </w:r>
+      <w:r>
+        <w:rPr>
+          <w:rFonts w:ascii="CMSSBX10" w:hAnsi="CMSSBX10"/>
+          <w:sz w:val="22"/>
+          <w:szCs w:val="22"/>
+        </w:rPr>
+        <w:br/>
+      </w:r>
+      <w:r>
+        <w:rPr>
+          <w:rFonts w:ascii="CMSSBX10" w:hAnsi="CMSSBX10"/>
+          <w:sz w:val="22"/>
+          <w:szCs w:val="22"/>
+        </w:rPr>
+        <w:t>while (i &lt; n ) {</w:t>
+      </w:r>
+      <w:r>
+        <w:rPr>
+          <w:rFonts w:ascii="CMSSBX10" w:hAnsi="CMSSBX10"/>
+          <w:sz w:val="22"/>
+          <w:szCs w:val="22"/>
+        </w:rPr>
+        <w:br/>
+      </w:r>
+      <w:r>
+        <w:rPr>
+          <w:rFonts w:ascii="CMSSBX10" w:hAnsi="CMSSBX10"/>
+          <w:color w:val="FF0000"/>
+          <w:sz w:val="22"/>
+          <w:szCs w:val="22"/>
+        </w:rPr>
+        <w:t xml:space="preserve">      </w:t>
+      </w:r>
+      <w:r>
+        <w:rPr>
+          <w:rFonts w:ascii="CMSSBX10" w:hAnsi="CMSSBX10"/>
+          <w:sz w:val="22"/>
+          <w:szCs w:val="22"/>
+        </w:rPr>
+        <w:t xml:space="preserve"> j = 0;</w:t>
+      </w:r>
+    </w:p>
+    <w:p>
+      <w:pPr>
+        <w:pStyle w:val="NormalWeb"/>
+        <w:rPr>
+          <w:rFonts w:ascii="CMSSBX10" w:hAnsi="CMSSBX10"/>
+          <w:sz w:val="22"/>
+          <w:szCs w:val="22"/>
+        </w:rPr>
+      </w:pPr>
+      <w:r>
+        <w:rPr>
+          <w:rFonts w:ascii="CMSSBX10" w:hAnsi="CMSSBX10"/>
+          <w:sz w:val="22"/>
+          <w:szCs w:val="22"/>
+        </w:rPr>
+        <w:t xml:space="preserve"> </w:t>
+      </w:r>
+      <w:r>
+        <w:rPr>
+          <w:rFonts w:ascii="CMSSBX10" w:hAnsi="CMSSBX10"/>
+          <w:color w:val="FF0000"/>
+          <w:sz w:val="22"/>
+          <w:szCs w:val="22"/>
+        </w:rPr>
+        <w:t xml:space="preserve">     </w:t>
+      </w:r>
+      <w:r>
+        <w:rPr>
+          <w:rFonts w:ascii="CMSSBX10" w:hAnsi="CMSSBX10"/>
+          <w:sz w:val="22"/>
+          <w:szCs w:val="22"/>
+        </w:rPr>
+        <w:t>if (i &lt; j ) {</w:t>
+      </w:r>
+      <w:r>
+        <w:rPr>
+          <w:rFonts w:ascii="CMSSBX10" w:hAnsi="CMSSBX10"/>
+          <w:sz w:val="22"/>
+          <w:szCs w:val="22"/>
+        </w:rPr>
+        <w:br/>
+      </w:r>
+      <w:r>
+        <w:rPr>
+          <w:rFonts w:ascii="CMSSBX10" w:hAnsi="CMSSBX10"/>
+          <w:color w:val="FF0000"/>
+          <w:sz w:val="22"/>
+          <w:szCs w:val="22"/>
+        </w:rPr>
+        <w:t xml:space="preserve">            </w:t>
+      </w:r>
+      <w:r>
+        <w:rPr>
+          <w:rFonts w:ascii="CMSSBX10" w:hAnsi="CMSSBX10"/>
+          <w:sz w:val="22"/>
+          <w:szCs w:val="22"/>
+        </w:rPr>
+        <w:t>while (j &lt; m ) {</w:t>
+      </w:r>
+      <w:r>
+        <w:rPr>
+          <w:rFonts w:ascii="CMSSBX10" w:hAnsi="CMSSBX10"/>
+          <w:sz w:val="22"/>
+          <w:szCs w:val="22"/>
+        </w:rPr>
+        <w:br/>
+      </w:r>
+      <w:r>
+        <w:rPr>
+          <w:rFonts w:ascii="CMSSBX10" w:hAnsi="CMSSBX10"/>
+          <w:color w:val="FF0000"/>
+          <w:sz w:val="22"/>
+          <w:szCs w:val="22"/>
+        </w:rPr>
+        <w:t xml:space="preserve">                  </w:t>
+      </w:r>
+      <w:r>
+        <w:rPr>
+          <w:rFonts w:ascii="CMSSBX10" w:hAnsi="CMSSBX10"/>
+          <w:sz w:val="22"/>
+          <w:szCs w:val="22"/>
+        </w:rPr>
+        <w:t>val = val + i;</w:t>
+      </w:r>
+      <w:r>
+        <w:rPr>
+          <w:rFonts w:ascii="CMSSBX10" w:hAnsi="CMSSBX10"/>
+          <w:sz w:val="22"/>
+          <w:szCs w:val="22"/>
+        </w:rPr>
+        <w:br/>
+      </w:r>
+      <w:r>
+        <w:rPr>
+          <w:rFonts w:ascii="CMSSBX10" w:hAnsi="CMSSBX10"/>
+          <w:color w:val="FF0000"/>
+          <w:sz w:val="22"/>
+          <w:szCs w:val="22"/>
+        </w:rPr>
+        <w:t xml:space="preserve">                  </w:t>
+      </w:r>
+      <w:r>
+        <w:rPr>
+          <w:rFonts w:ascii="CMSSBX10" w:hAnsi="CMSSBX10"/>
+          <w:sz w:val="22"/>
+          <w:szCs w:val="22"/>
+        </w:rPr>
+        <w:t>j = j + 1;</w:t>
+      </w:r>
+      <w:r>
+        <w:rPr>
+          <w:rFonts w:ascii="CMSSBX10" w:hAnsi="CMSSBX10"/>
+          <w:sz w:val="22"/>
+          <w:szCs w:val="22"/>
+        </w:rPr>
+        <w:br/>
+      </w:r>
+      <w:r>
+        <w:rPr>
+          <w:rFonts w:ascii="CMSSBX10" w:hAnsi="CMSSBX10"/>
+          <w:color w:val="FF0000"/>
+          <w:sz w:val="22"/>
+          <w:szCs w:val="22"/>
+        </w:rPr>
+        <w:t xml:space="preserve">            </w:t>
+      </w:r>
+      <w:r>
+        <w:rPr>
+          <w:rFonts w:ascii="CMSSBX10" w:hAnsi="CMSSBX10"/>
+          <w:sz w:val="22"/>
+          <w:szCs w:val="22"/>
+        </w:rPr>
+        <w:t>}</w:t>
+      </w:r>
+      <w:r>
+        <w:rPr>
+          <w:rFonts w:ascii="CMSSBX10" w:hAnsi="CMSSBX10"/>
+          <w:sz w:val="22"/>
+          <w:szCs w:val="22"/>
+        </w:rPr>
+        <w:br/>
+      </w:r>
+      <w:r>
+        <w:rPr>
+          <w:rFonts w:ascii="CMSSBX10" w:hAnsi="CMSSBX10"/>
+          <w:color w:val="FF0000"/>
+          <w:sz w:val="22"/>
+          <w:szCs w:val="22"/>
+        </w:rPr>
+        <w:t xml:space="preserve">      </w:t>
+      </w:r>
+      <w:r>
+        <w:rPr>
+          <w:rFonts w:ascii="CMSSBX10" w:hAnsi="CMSSBX10"/>
+          <w:sz w:val="22"/>
+          <w:szCs w:val="22"/>
+        </w:rPr>
+        <w:t>}</w:t>
+      </w:r>
+      <w:r>
+        <w:rPr>
+          <w:rFonts w:ascii="CMSSBX10" w:hAnsi="CMSSBX10"/>
+          <w:sz w:val="22"/>
+          <w:szCs w:val="22"/>
+        </w:rPr>
+        <w:br/>
+      </w:r>
+      <w:r>
+        <w:rPr>
+          <w:rFonts w:ascii="CMSSBX10" w:hAnsi="CMSSBX10"/>
+          <w:color w:val="FF0000"/>
+          <w:sz w:val="22"/>
+          <w:szCs w:val="22"/>
+        </w:rPr>
+        <w:t xml:space="preserve">      </w:t>
+      </w:r>
+      <w:r>
+        <w:rPr>
+          <w:rFonts w:ascii="CMSSBX10" w:hAnsi="CMSSBX10"/>
+          <w:color w:val="FF0000"/>
+          <w:sz w:val="22"/>
+          <w:szCs w:val="22"/>
+        </w:rPr>
+        <w:br/>
+      </w:r>
+      <w:r>
+        <w:rPr>
+          <w:rFonts w:ascii="CMSSBX10" w:hAnsi="CMSSBX10"/>
+          <w:color w:val="FF0000"/>
+          <w:sz w:val="22"/>
+          <w:szCs w:val="22"/>
+        </w:rPr>
+        <w:t xml:space="preserve">      </w:t>
+      </w:r>
+      <w:r>
+        <w:rPr>
+          <w:rFonts w:ascii="CMSSBX10" w:hAnsi="CMSSBX10"/>
+          <w:sz w:val="22"/>
+          <w:szCs w:val="22"/>
+        </w:rPr>
+        <w:t>if ( j == i ) {</w:t>
+      </w:r>
+      <w:r>
+        <w:rPr>
+          <w:rFonts w:ascii="CMSSBX10" w:hAnsi="CMSSBX10"/>
+          <w:sz w:val="22"/>
+          <w:szCs w:val="22"/>
+        </w:rPr>
+        <w:br/>
+      </w:r>
+      <w:r>
+        <w:rPr>
+          <w:rFonts w:ascii="CMSSBX10" w:hAnsi="CMSSBX10"/>
+          <w:color w:val="FF0000"/>
+          <w:sz w:val="22"/>
+          <w:szCs w:val="22"/>
+        </w:rPr>
+        <w:t xml:space="preserve">            </w:t>
+      </w:r>
+      <w:r>
+        <w:rPr>
+          <w:rFonts w:ascii="CMSSBX10" w:hAnsi="CMSSBX10"/>
+          <w:sz w:val="22"/>
+          <w:szCs w:val="22"/>
+        </w:rPr>
+        <w:t>while (j &lt; m) {</w:t>
+      </w:r>
+      <w:r>
+        <w:rPr>
+          <w:rFonts w:ascii="CMSSBX10" w:hAnsi="CMSSBX10"/>
+          <w:sz w:val="22"/>
+          <w:szCs w:val="22"/>
+        </w:rPr>
+        <w:br/>
+      </w:r>
+      <w:r>
+        <w:rPr>
+          <w:rFonts w:ascii="CMSSBX10" w:hAnsi="CMSSBX10"/>
+          <w:color w:val="FF0000"/>
+          <w:sz w:val="22"/>
+          <w:szCs w:val="22"/>
+        </w:rPr>
+        <w:t xml:space="preserve">                  </w:t>
+      </w:r>
+      <w:r>
+        <w:rPr>
+          <w:rFonts w:ascii="CMSSBX10" w:hAnsi="CMSSBX10"/>
+          <w:sz w:val="22"/>
+          <w:szCs w:val="22"/>
+        </w:rPr>
+        <w:t>val = val - 1;</w:t>
+      </w:r>
+      <w:r>
+        <w:rPr>
+          <w:rFonts w:ascii="CMSSBX10" w:hAnsi="CMSSBX10"/>
+          <w:sz w:val="22"/>
+          <w:szCs w:val="22"/>
+        </w:rPr>
+        <w:br/>
+      </w:r>
+      <w:r>
+        <w:rPr>
+          <w:rFonts w:ascii="CMSSBX10" w:hAnsi="CMSSBX10"/>
+          <w:color w:val="FF0000"/>
+          <w:sz w:val="22"/>
+          <w:szCs w:val="22"/>
+        </w:rPr>
+        <w:t xml:space="preserve">                  </w:t>
+      </w:r>
+      <w:r>
+        <w:rPr>
+          <w:rFonts w:ascii="CMSSBX10" w:hAnsi="CMSSBX10"/>
+          <w:sz w:val="22"/>
+          <w:szCs w:val="22"/>
+        </w:rPr>
+        <w:t>j = j + 1;</w:t>
+      </w:r>
+      <w:r>
+        <w:rPr>
+          <w:rFonts w:ascii="CMSSBX10" w:hAnsi="CMSSBX10"/>
+          <w:sz w:val="22"/>
+          <w:szCs w:val="22"/>
+        </w:rPr>
+        <w:br/>
+      </w:r>
+      <w:r>
+        <w:rPr>
+          <w:rFonts w:ascii="CMSSBX10" w:hAnsi="CMSSBX10"/>
+          <w:color w:val="FF0000"/>
+          <w:sz w:val="22"/>
+          <w:szCs w:val="22"/>
+        </w:rPr>
+        <w:t xml:space="preserve">            </w:t>
+      </w:r>
+      <w:r>
+        <w:rPr>
+          <w:rFonts w:ascii="CMSSBX10" w:hAnsi="CMSSBX10"/>
+          <w:sz w:val="22"/>
+          <w:szCs w:val="22"/>
+        </w:rPr>
+        <w:t>}</w:t>
+      </w:r>
+      <w:r>
+        <w:rPr>
+          <w:rFonts w:ascii="CMSSBX10" w:hAnsi="CMSSBX10"/>
+          <w:sz w:val="22"/>
+          <w:szCs w:val="22"/>
+        </w:rPr>
+        <w:br/>
+      </w:r>
+      <w:r>
+        <w:rPr>
+          <w:rFonts w:ascii="CMSSBX10" w:hAnsi="CMSSBX10"/>
+          <w:color w:val="FF0000"/>
+          <w:sz w:val="22"/>
+          <w:szCs w:val="22"/>
+        </w:rPr>
+        <w:t xml:space="preserve">      </w:t>
+      </w:r>
+      <w:r>
+        <w:rPr>
+          <w:rFonts w:ascii="CMSSBX10" w:hAnsi="CMSSBX10"/>
+          <w:sz w:val="22"/>
+          <w:szCs w:val="22"/>
+        </w:rPr>
+        <w:t>}</w:t>
+      </w:r>
+      <w:r>
+        <w:rPr>
+          <w:rFonts w:ascii="CMSSBX10" w:hAnsi="CMSSBX10"/>
+          <w:sz w:val="22"/>
+          <w:szCs w:val="22"/>
+        </w:rPr>
+        <w:br/>
+      </w:r>
+      <w:r>
+        <w:rPr>
+          <w:rFonts w:ascii="CMSSBX10" w:hAnsi="CMSSBX10"/>
+          <w:sz w:val="22"/>
+          <w:szCs w:val="22"/>
+        </w:rPr>
+        <w:br/>
+      </w:r>
+      <w:r>
+        <w:rPr>
+          <w:rFonts w:ascii="CMSSBX10" w:hAnsi="CMSSBX10"/>
+          <w:color w:val="FF0000"/>
+          <w:sz w:val="22"/>
+          <w:szCs w:val="22"/>
+        </w:rPr>
+        <w:t xml:space="preserve">      </w:t>
+      </w:r>
+      <w:r>
+        <w:rPr>
+          <w:rFonts w:ascii="CMSSBX10" w:hAnsi="CMSSBX10"/>
+          <w:sz w:val="22"/>
+          <w:szCs w:val="22"/>
+        </w:rPr>
+        <w:t>if (i &gt; j) {</w:t>
+      </w:r>
+      <w:r>
+        <w:rPr>
+          <w:rFonts w:ascii="CMSSBX10" w:hAnsi="CMSSBX10"/>
+          <w:sz w:val="22"/>
+          <w:szCs w:val="22"/>
+        </w:rPr>
+        <w:br/>
+      </w:r>
+      <w:r>
+        <w:rPr>
+          <w:rFonts w:ascii="CMSSBX10" w:hAnsi="CMSSBX10"/>
+          <w:color w:val="FF0000"/>
+          <w:sz w:val="22"/>
+          <w:szCs w:val="22"/>
+        </w:rPr>
+        <w:t xml:space="preserve">            </w:t>
+      </w:r>
+      <w:r>
+        <w:rPr>
+          <w:rFonts w:ascii="CMSSBX10" w:hAnsi="CMSSBX10"/>
+          <w:sz w:val="22"/>
+          <w:szCs w:val="22"/>
+        </w:rPr>
+        <w:t>while (j &lt; m) {</w:t>
+      </w:r>
+      <w:r>
+        <w:rPr>
+          <w:rFonts w:ascii="CMSSBX10" w:hAnsi="CMSSBX10"/>
+          <w:sz w:val="22"/>
+          <w:szCs w:val="22"/>
+        </w:rPr>
+        <w:br/>
+      </w:r>
+      <w:r>
+        <w:rPr>
+          <w:rFonts w:ascii="CMSSBX10" w:hAnsi="CMSSBX10"/>
+          <w:color w:val="FF0000"/>
+          <w:sz w:val="22"/>
+          <w:szCs w:val="22"/>
+        </w:rPr>
+        <w:t xml:space="preserve">                  </w:t>
+      </w:r>
+      <w:r>
+        <w:rPr>
+          <w:rFonts w:ascii="CMSSBX10" w:hAnsi="CMSSBX10"/>
+          <w:sz w:val="22"/>
+          <w:szCs w:val="22"/>
+        </w:rPr>
+        <w:t>val = val + j;</w:t>
+      </w:r>
+      <w:r>
+        <w:rPr>
+          <w:rFonts w:ascii="CMSSBX10" w:hAnsi="CMSSBX10"/>
+          <w:sz w:val="22"/>
+          <w:szCs w:val="22"/>
+        </w:rPr>
+        <w:br/>
+      </w:r>
+      <w:r>
+        <w:rPr>
+          <w:rFonts w:ascii="CMSSBX10" w:hAnsi="CMSSBX10"/>
+          <w:color w:val="FF0000"/>
+          <w:sz w:val="22"/>
+          <w:szCs w:val="22"/>
+        </w:rPr>
+        <w:t xml:space="preserve">                  </w:t>
+      </w:r>
+      <w:r>
+        <w:rPr>
+          <w:rFonts w:ascii="CMSSBX10" w:hAnsi="CMSSBX10"/>
+          <w:sz w:val="22"/>
+          <w:szCs w:val="22"/>
+        </w:rPr>
+        <w:t>j = j + 1;</w:t>
+      </w:r>
+      <w:r>
+        <w:rPr>
+          <w:rFonts w:ascii="CMSSBX10" w:hAnsi="CMSSBX10"/>
+          <w:sz w:val="22"/>
+          <w:szCs w:val="22"/>
+        </w:rPr>
+        <w:br/>
+      </w:r>
+      <w:r>
+        <w:rPr>
+          <w:rFonts w:ascii="CMSSBX10" w:hAnsi="CMSSBX10"/>
+          <w:color w:val="FF0000"/>
+          <w:sz w:val="22"/>
+          <w:szCs w:val="22"/>
+        </w:rPr>
+        <w:t xml:space="preserve">            </w:t>
+      </w:r>
+      <w:r>
+        <w:rPr>
+          <w:rFonts w:ascii="CMSSBX10" w:hAnsi="CMSSBX10"/>
+          <w:sz w:val="22"/>
+          <w:szCs w:val="22"/>
+        </w:rPr>
+        <w:t>}</w:t>
+      </w:r>
+      <w:r>
+        <w:rPr>
+          <w:rFonts w:ascii="CMSSBX10" w:hAnsi="CMSSBX10"/>
+          <w:sz w:val="22"/>
+          <w:szCs w:val="22"/>
+        </w:rPr>
+        <w:br/>
+      </w:r>
+      <w:r>
+        <w:rPr>
+          <w:rFonts w:ascii="CMSSBX10" w:hAnsi="CMSSBX10"/>
+          <w:color w:val="FF0000"/>
+          <w:sz w:val="22"/>
+          <w:szCs w:val="22"/>
+        </w:rPr>
+        <w:t xml:space="preserve">      </w:t>
+      </w:r>
+      <w:r>
+        <w:rPr>
+          <w:rFonts w:ascii="CMSSBX10" w:hAnsi="CMSSBX10"/>
+          <w:sz w:val="22"/>
+          <w:szCs w:val="22"/>
+        </w:rPr>
+        <w:t>}</w:t>
+      </w:r>
+      <w:r>
+        <w:rPr>
+          <w:rFonts w:ascii="CMSSBX10" w:hAnsi="CMSSBX10"/>
+          <w:sz w:val="22"/>
+          <w:szCs w:val="22"/>
+        </w:rPr>
+        <w:br/>
+      </w:r>
+      <w:r>
+        <w:rPr>
+          <w:rFonts w:ascii="CMSSBX10" w:hAnsi="CMSSBX10"/>
+          <w:sz w:val="22"/>
+          <w:szCs w:val="22"/>
+        </w:rPr>
+        <w:br/>
+      </w:r>
+      <w:r>
+        <w:rPr>
+          <w:rFonts w:ascii="CMSSBX10" w:hAnsi="CMSSBX10"/>
+          <w:color w:val="FF0000"/>
+          <w:sz w:val="22"/>
+          <w:szCs w:val="22"/>
+        </w:rPr>
+        <w:t xml:space="preserve">      </w:t>
+      </w:r>
+      <w:r>
+        <w:rPr>
+          <w:rFonts w:ascii="CMSSBX10" w:hAnsi="CMSSBX10"/>
+          <w:sz w:val="22"/>
+          <w:szCs w:val="22"/>
+        </w:rPr>
+        <w:t>i = i + 1;</w:t>
+      </w:r>
+      <w:r>
+        <w:rPr>
+          <w:rFonts w:ascii="CMSSBX10" w:hAnsi="CMSSBX10"/>
+          <w:sz w:val="22"/>
+          <w:szCs w:val="22"/>
+        </w:rPr>
+        <w:br/>
+      </w:r>
+      <w:r>
+        <w:rPr>
+          <w:rFonts w:ascii="CMSSBX10" w:hAnsi="CMSSBX10"/>
+          <w:sz w:val="22"/>
+          <w:szCs w:val="22"/>
+        </w:rPr>
+        <w:t>}</w:t>
+      </w:r>
+    </w:p>
+    <w:p>
+      <w:pPr>
+        <w:pStyle w:val="NormalWeb"/>
+        <w:rPr>
+          <w:rFonts w:ascii="CMSSBX10" w:hAnsi="CMSSBX10"/>
+          <w:sz w:val="22"/>
+          <w:szCs w:val="22"/>
+        </w:rPr>
+      </w:pPr>
+    </w:p>
+    <w:p>
+      <w:pPr>
+        <w:pStyle w:val="NormalWeb"/>
+        <w:rPr>
+          <w:rFonts w:ascii="CMSSBX10" w:hAnsi="CMSSBX10"/>
+          <w:sz w:val="22"/>
+          <w:szCs w:val="22"/>
+        </w:rPr>
+      </w:pPr>
+    </w:p>
+    <w:p>
+      <w:pPr>
+        <w:pStyle w:val="NormalWeb"/>
+        <w:rPr>
+          <w:rFonts w:ascii="CMSSBX10" w:hAnsi="CMSSBX10"/>
+          <w:sz w:val="22"/>
+          <w:szCs w:val="22"/>
+        </w:rPr>
+      </w:pPr>
+    </w:p>
+    <w:p>
+      <w:pPr>
+        <w:pStyle w:val="NormalWeb"/>
+        <w:rPr>
+          <w:rFonts w:ascii="CMSSBX10" w:hAnsi="CMSSBX10"/>
+          <w:b/>
+          <w:sz w:val="22"/>
+          <w:szCs w:val="22"/>
+        </w:rPr>
+      </w:pPr>
+      <w:r>
+        <w:rPr>
+          <w:rFonts w:ascii="CMSSBX10" w:hAnsi="CMSSBX10"/>
+          <w:b/>
+          <w:sz w:val="22"/>
+          <w:szCs w:val="22"/>
+        </w:rPr>
+        <w:t>Ass</w:t>
+      </w:r>
+      <w:r>
+        <w:rPr>
+          <w:rFonts w:ascii="CMSSBX10" w:hAnsi="CMSSBX10"/>
+          <w:b/>
+          <w:sz w:val="22"/>
+          <w:szCs w:val="22"/>
+        </w:rPr>
+        <w:t xml:space="preserve">ignment 20: </w:t>
+      </w:r>
+      <w:proofErr w:type="spellStart"/>
+      <w:r>
+        <w:rPr>
+          <w:rFonts w:ascii="CMSSBX10" w:hAnsi="CMSSBX10"/>
+          <w:b/>
+          <w:sz w:val="22"/>
+          <w:szCs w:val="22"/>
+        </w:rPr>
+        <w:t>Compilation</w:t>
+      </w:r>
+      <w:proofErr w:type="spellEnd"/>
+      <w:r>
+        <w:rPr>
+          <w:rFonts w:ascii="CMSSBX10" w:hAnsi="CMSSBX10"/>
+          <w:b/>
+          <w:sz w:val="22"/>
+          <w:szCs w:val="22"/>
+        </w:rPr>
+        <w:t xml:space="preserve"> </w:t>
+      </w:r>
+      <w:proofErr w:type="spellStart"/>
+      <w:r>
+        <w:rPr>
+          <w:rFonts w:ascii="CMSSBX10" w:hAnsi="CMSSBX10"/>
+          <w:b/>
+          <w:sz w:val="22"/>
+          <w:szCs w:val="22"/>
+        </w:rPr>
+        <w:t>Schemes</w:t>
+      </w:r>
+      <w:proofErr w:type="spellEnd"/>
+    </w:p>
+    <w:p>
+      <w:pPr>
+        <w:pStyle w:val="NormalWeb"/>
+      </w:pPr>
+      <w:r>
+        <w:rPr>
+          <w:rFonts w:ascii="CMSSBX10" w:hAnsi="CMSSBX10" w:hint="eastAsia"/>
+          <w:sz w:val="22"/>
+          <w:szCs w:val="22"/>
+        </w:rPr>
+        <w:t>…</w:t>
+      </w:r>
     </w:p>
     <w:sectPr>
       <w:pgSz w:w="11900" w:h="16840"/>

</xml_diff>